<commit_message>
update scan numbers after test with Thetis
</commit_message>
<xml_diff>
--- a/front panel/documentation/Andromeda front panel Implementation Notes.docx
+++ b/front panel/documentation/Andromeda front panel Implementation Notes.docx
@@ -1,6 +1,6 @@
 
 <file path=word/document.xml><?xml version="1.0" encoding="utf-8"?>
-<w:document xmlns:wpc="http://schemas.microsoft.com/office/word/2010/wordprocessingCanvas" xmlns:cx="http://schemas.microsoft.com/office/drawing/2014/chartex" xmlns:cx1="http://schemas.microsoft.com/office/drawing/2015/9/8/chartex" xmlns:cx2="http://schemas.microsoft.com/office/drawing/2015/10/21/chartex" xmlns:cx3="http://schemas.microsoft.com/office/drawing/2016/5/9/chartex" xmlns:cx4="http://schemas.microsoft.com/office/drawing/2016/5/10/chartex" xmlns:cx5="http://schemas.microsoft.com/office/drawing/2016/5/11/chartex" xmlns:cx6="http://schemas.microsoft.com/office/drawing/2016/5/12/chartex" xmlns:cx7="http://schemas.microsoft.com/office/drawing/2016/5/13/chartex" xmlns:cx8="http://schemas.microsoft.com/office/drawing/2016/5/14/chartex" xmlns:mc="http://schemas.openxmlformats.org/markup-compatibility/2006" xmlns:aink="http://schemas.microsoft.com/office/drawing/2016/ink" xmlns:am3d="http://schemas.microsoft.com/office/drawing/2017/model3d" xmlns:o="urn:schemas-microsoft-com:office:office" xmlns:r="http://schemas.openxmlformats.org/officeDocument/2006/relationships" xmlns:m="http://schemas.openxmlformats.org/officeDocument/2006/math" xmlns:v="urn:schemas-microsoft-com:vml" xmlns:wp14="http://schemas.microsoft.com/office/word/2010/wordprocessingDrawing" xmlns:wp="http://schemas.openxmlformats.org/drawingml/2006/wordprocessingDrawing" xmlns:w10="urn:schemas-microsoft-com:office:word" xmlns:w="http://schemas.openxmlformats.org/wordprocessingml/2006/main" xmlns:w14="http://schemas.microsoft.com/office/word/2010/wordml" xmlns:w15="http://schemas.microsoft.com/office/word/2012/wordml" xmlns:w16cid="http://schemas.microsoft.com/office/word/2016/wordml/cid" xmlns:w16se="http://schemas.microsoft.com/office/word/2015/wordml/symex" xmlns:wpg="http://schemas.microsoft.com/office/word/2010/wordprocessingGroup" xmlns:wpi="http://schemas.microsoft.com/office/word/2010/wordprocessingInk" xmlns:wne="http://schemas.microsoft.com/office/word/2006/wordml" xmlns:wps="http://schemas.microsoft.com/office/word/2010/wordprocessingShape" mc:Ignorable="w14 w15 w16se w16cid wp14">
+<w:document xmlns:wpc="http://schemas.microsoft.com/office/word/2010/wordprocessingCanvas" xmlns:mc="http://schemas.openxmlformats.org/markup-compatibility/2006" xmlns:o="urn:schemas-microsoft-com:office:office" xmlns:r="http://schemas.openxmlformats.org/officeDocument/2006/relationships" xmlns:m="http://schemas.openxmlformats.org/officeDocument/2006/math" xmlns:v="urn:schemas-microsoft-com:vml" xmlns:wp14="http://schemas.microsoft.com/office/word/2010/wordprocessingDrawing" xmlns:wp="http://schemas.openxmlformats.org/drawingml/2006/wordprocessingDrawing" xmlns:w10="urn:schemas-microsoft-com:office:word" xmlns:w="http://schemas.openxmlformats.org/wordprocessingml/2006/main" xmlns:w14="http://schemas.microsoft.com/office/word/2010/wordml" xmlns:w15="http://schemas.microsoft.com/office/word/2012/wordml" xmlns:wpg="http://schemas.microsoft.com/office/word/2010/wordprocessingGroup" xmlns:wpi="http://schemas.microsoft.com/office/word/2010/wordprocessingInk" xmlns:wne="http://schemas.microsoft.com/office/word/2006/wordml" xmlns:wps="http://schemas.microsoft.com/office/word/2010/wordprocessingShape" mc:Ignorable="w14 w15 wp14">
   <w:body>
     <w:p>
       <w:pPr>
@@ -22,15 +22,7 @@
     </w:p>
     <w:p>
       <w:r>
-        <w:t xml:space="preserve">Kjell has created a new PCB for the ANDROMEDA front panel prototype. This has a lot more encoders and </w:t>
-      </w:r>
-      <w:proofErr w:type="gramStart"/>
-      <w:r>
-        <w:t>pushbuttons, and</w:t>
-      </w:r>
-      <w:proofErr w:type="gramEnd"/>
-      <w:r>
-        <w:t xml:space="preserve"> uses an MCP23017 to interface 16 buttons via I</w:t>
+        <w:t>Kjell has created a new PCB for the ANDROMEDA front panel prototype. This has a lot more encoders and pushbuttons, and uses an MCP23017 to interface 16 buttons via I</w:t>
       </w:r>
       <w:r>
         <w:rPr>
@@ -75,10 +67,10 @@
             <v:path o:extrusionok="f" gradientshapeok="t" o:connecttype="rect"/>
             <o:lock v:ext="edit" aspectratio="t"/>
           </v:shapetype>
-          <v:shape id="_x0000_i1025" type="#_x0000_t75" style="width:461.6pt;height:193.6pt" o:ole="">
+          <v:shape id="_x0000_i1025" type="#_x0000_t75" style="width:461.4pt;height:193.55pt" o:ole="">
             <v:imagedata r:id="rId6" o:title=""/>
           </v:shape>
-          <o:OLEObject Type="Embed" ProgID="AcroExch.Document.DC" ShapeID="_x0000_i1025" DrawAspect="Content" ObjectID="_1622014798" r:id="rId7"/>
+          <o:OLEObject Type="Embed" ProgID="AcroExch.Document.DC" ShapeID="_x0000_i1025" DrawAspect="Content" ObjectID="_1627405727" r:id="rId7"/>
         </w:object>
       </w:r>
     </w:p>
@@ -91,12 +83,21 @@
         <w:t xml:space="preserve">Figure </w:t>
       </w:r>
       <w:r>
+        <w:rPr>
+          <w:noProof/>
+        </w:rPr>
         <w:fldChar w:fldCharType="begin"/>
       </w:r>
       <w:r>
+        <w:rPr>
+          <w:noProof/>
+        </w:rPr>
         <w:instrText xml:space="preserve"> SEQ Figure \* ARABIC </w:instrText>
       </w:r>
       <w:r>
+        <w:rPr>
+          <w:noProof/>
+        </w:rPr>
         <w:fldChar w:fldCharType="separate"/>
       </w:r>
       <w:r>
@@ -122,10 +123,10 @@
       </w:pPr>
       <w:r>
         <w:object w:dxaOrig="10548" w:dyaOrig="4428" w14:anchorId="4236C0C7">
-          <v:shape id="_x0000_i1026" type="#_x0000_t75" style="width:467.2pt;height:196.4pt" o:ole="">
+          <v:shape id="_x0000_i1026" type="#_x0000_t75" style="width:467.15pt;height:196.4pt" o:ole="">
             <v:imagedata r:id="rId8" o:title=""/>
           </v:shape>
-          <o:OLEObject Type="Embed" ProgID="AcroExch.Document.DC" ShapeID="_x0000_i1026" DrawAspect="Content" ObjectID="_1622014799" r:id="rId9"/>
+          <o:OLEObject Type="Embed" ProgID="AcroExch.Document.DC" ShapeID="_x0000_i1026" DrawAspect="Content" ObjectID="_1627405728" r:id="rId9"/>
         </w:object>
       </w:r>
     </w:p>
@@ -165,7 +166,23 @@
         <w:t xml:space="preserve">dual </w:t>
       </w:r>
       <w:r>
-        <w:t xml:space="preserve">encoder can have A (upper) and B (lower) encoders plus a “click” function. s/w numbering allows up to 20 numbers making encoders 1-40 and switches 1-20 </w:t>
+        <w:t xml:space="preserve">encoder can have </w:t>
+      </w:r>
+      <w:proofErr w:type="gramStart"/>
+      <w:r>
+        <w:t>A</w:t>
+      </w:r>
+      <w:proofErr w:type="gramEnd"/>
+      <w:r>
+        <w:t xml:space="preserve"> (upper) and B (lower) encoders plus a “click” function. </w:t>
+      </w:r>
+      <w:proofErr w:type="gramStart"/>
+      <w:r>
+        <w:t>s/w</w:t>
+      </w:r>
+      <w:proofErr w:type="gramEnd"/>
+      <w:r>
+        <w:t xml:space="preserve"> numbering allows up to 20 numbers making encoders 1-40 and switches 1-20 </w:t>
       </w:r>
     </w:p>
     <w:tbl>
@@ -175,9 +192,9 @@
         <w:tblLook w:val="04A0" w:firstRow="1" w:lastRow="0" w:firstColumn="1" w:lastColumn="0" w:noHBand="0" w:noVBand="1"/>
       </w:tblPr>
       <w:tblGrid>
-        <w:gridCol w:w="2140"/>
+        <w:gridCol w:w="2141"/>
         <w:gridCol w:w="1442"/>
-        <w:gridCol w:w="1005"/>
+        <w:gridCol w:w="1004"/>
         <w:gridCol w:w="976"/>
         <w:gridCol w:w="1505"/>
         <w:gridCol w:w="1123"/>
@@ -207,6 +224,23 @@
               <w:t>Encoder</w:t>
             </w:r>
           </w:p>
+          <w:p>
+            <w:pPr>
+              <w:keepNext/>
+              <w:spacing w:after="0" w:line="240" w:lineRule="auto"/>
+              <w:rPr>
+                <w:b/>
+                <w:bCs/>
+              </w:rPr>
+            </w:pPr>
+            <w:r>
+              <w:rPr>
+                <w:b/>
+                <w:bCs/>
+              </w:rPr>
+              <w:t>Schematic numbers</w:t>
+            </w:r>
+          </w:p>
         </w:tc>
         <w:tc>
           <w:tcPr>
@@ -501,7 +535,13 @@
               <w:spacing w:after="0" w:line="240" w:lineRule="auto"/>
             </w:pPr>
             <w:r>
+              <w:t>(</w:t>
+            </w:r>
+            <w:r>
               <w:t>2A</w:t>
+            </w:r>
+            <w:r>
+              <w:t>)</w:t>
             </w:r>
           </w:p>
         </w:tc>
@@ -595,7 +635,13 @@
               <w:spacing w:after="0" w:line="240" w:lineRule="auto"/>
             </w:pPr>
             <w:r>
+              <w:t>(</w:t>
+            </w:r>
+            <w:r>
               <w:t>2B</w:t>
+            </w:r>
+            <w:r>
+              <w:t>)</w:t>
             </w:r>
           </w:p>
         </w:tc>
@@ -1010,7 +1056,7 @@
               <w:spacing w:after="0" w:line="240" w:lineRule="auto"/>
             </w:pPr>
             <w:r>
-              <w:t>2</w:t>
+              <w:t>3</w:t>
             </w:r>
           </w:p>
         </w:tc>
@@ -1049,7 +1095,7 @@
               <w:spacing w:after="0" w:line="240" w:lineRule="auto"/>
             </w:pPr>
             <w:r>
-              <w:t>2</w:t>
+              <w:t>3</w:t>
             </w:r>
           </w:p>
         </w:tc>
@@ -1312,7 +1358,7 @@
               <w:spacing w:after="0" w:line="240" w:lineRule="auto"/>
             </w:pPr>
             <w:r>
-              <w:t>3</w:t>
+              <w:t>5</w:t>
             </w:r>
           </w:p>
         </w:tc>
@@ -1351,7 +1397,7 @@
               <w:spacing w:after="0" w:line="240" w:lineRule="auto"/>
             </w:pPr>
             <w:r>
-              <w:t>3</w:t>
+              <w:t>6</w:t>
             </w:r>
           </w:p>
         </w:tc>
@@ -1594,7 +1640,7 @@
               <w:spacing w:after="0" w:line="240" w:lineRule="auto"/>
             </w:pPr>
             <w:r>
-              <w:t>4</w:t>
+              <w:t>7</w:t>
             </w:r>
           </w:p>
         </w:tc>
@@ -1633,7 +1679,7 @@
               <w:spacing w:after="0" w:line="240" w:lineRule="auto"/>
             </w:pPr>
             <w:r>
-              <w:t>4</w:t>
+              <w:t>7</w:t>
             </w:r>
           </w:p>
         </w:tc>
@@ -1876,7 +1922,7 @@
               <w:spacing w:after="0" w:line="240" w:lineRule="auto"/>
             </w:pPr>
             <w:r>
-              <w:t>5</w:t>
+              <w:t>9</w:t>
             </w:r>
           </w:p>
         </w:tc>
@@ -1915,7 +1961,7 @@
               <w:spacing w:after="0" w:line="240" w:lineRule="auto"/>
             </w:pPr>
             <w:r>
-              <w:t>5</w:t>
+              <w:t>9</w:t>
             </w:r>
           </w:p>
         </w:tc>
@@ -2160,7 +2206,7 @@
               <w:spacing w:after="0" w:line="240" w:lineRule="auto"/>
             </w:pPr>
             <w:r>
-              <w:t>6</w:t>
+              <w:t>11</w:t>
             </w:r>
           </w:p>
         </w:tc>
@@ -2199,7 +2245,7 @@
               <w:spacing w:after="0" w:line="240" w:lineRule="auto"/>
             </w:pPr>
             <w:r>
-              <w:t>6</w:t>
+              <w:t>11</w:t>
             </w:r>
           </w:p>
         </w:tc>
@@ -2475,13 +2521,25 @@
               <w:spacing w:after="0" w:line="240" w:lineRule="auto"/>
             </w:pPr>
             <w:r>
-              <w:t>7</w:t>
+              <w:t>13</w:t>
             </w:r>
           </w:p>
         </w:tc>
       </w:tr>
     </w:tbl>
-    <w:p/>
+    <w:p>
+      <w:r>
+        <w:t>(</w:t>
+      </w:r>
+      <w:proofErr w:type="gramStart"/>
+      <w:r>
+        <w:t>note</w:t>
+      </w:r>
+      <w:proofErr w:type="gramEnd"/>
+      <w:r>
+        <w:t xml:space="preserve"> encoder switch numbers have been done so that encoder report number 13 corresponds to switch 13. If it is a dual encoder that also has encoder 14 on the same footprint, 14 can’t have a switch)</w:t>
+      </w:r>
+    </w:p>
     <w:p>
       <w:pPr>
         <w:pStyle w:val="Heading2"/>
@@ -2500,8 +2558,15 @@
     </w:p>
     <w:p>
       <w:r>
-        <w:lastRenderedPageBreak/>
-        <w:t>(encoders start at 1; pushbuttons start at 21)</w:t>
+        <w:t>(</w:t>
+      </w:r>
+      <w:proofErr w:type="gramStart"/>
+      <w:r>
+        <w:t>encoders</w:t>
+      </w:r>
+      <w:proofErr w:type="gramEnd"/>
+      <w:r>
+        <w:t xml:space="preserve"> start at 1; pushbuttons start at 21)</w:t>
       </w:r>
     </w:p>
     <w:tbl>
@@ -2759,7 +2824,7 @@
               <w:spacing w:after="0" w:line="240" w:lineRule="auto"/>
             </w:pPr>
             <w:r>
-              <w:t>2</w:t>
+              <w:t>3</w:t>
             </w:r>
           </w:p>
         </w:tc>
@@ -2852,7 +2917,7 @@
               <w:spacing w:after="0" w:line="240" w:lineRule="auto"/>
             </w:pPr>
             <w:r>
-              <w:t>3</w:t>
+              <w:t>5</w:t>
             </w:r>
           </w:p>
         </w:tc>
@@ -2945,7 +3010,7 @@
               <w:spacing w:after="0" w:line="240" w:lineRule="auto"/>
             </w:pPr>
             <w:r>
-              <w:t>4</w:t>
+              <w:t>7</w:t>
             </w:r>
           </w:p>
         </w:tc>
@@ -3038,7 +3103,7 @@
               <w:spacing w:after="0" w:line="240" w:lineRule="auto"/>
             </w:pPr>
             <w:r>
-              <w:t>5</w:t>
+              <w:t>9</w:t>
             </w:r>
           </w:p>
         </w:tc>
@@ -3131,7 +3196,7 @@
               <w:spacing w:after="0" w:line="240" w:lineRule="auto"/>
             </w:pPr>
             <w:r>
-              <w:t>6</w:t>
+              <w:t>11</w:t>
             </w:r>
           </w:p>
         </w:tc>
@@ -3224,7 +3289,7 @@
               <w:spacing w:after="0" w:line="240" w:lineRule="auto"/>
             </w:pPr>
             <w:r>
-              <w:t>7</w:t>
+              <w:t>13</w:t>
             </w:r>
           </w:p>
         </w:tc>
@@ -4035,8 +4100,6 @@
             <w:pPr>
               <w:spacing w:after="0" w:line="240" w:lineRule="auto"/>
             </w:pPr>
-            <w:bookmarkStart w:id="0" w:name="_GoBack"/>
-            <w:bookmarkEnd w:id="0"/>
             <w:r>
               <w:t>DIG68</w:t>
             </w:r>
@@ -5959,13 +6022,8 @@
               <w:spacing w:after="0" w:line="240" w:lineRule="auto"/>
             </w:pPr>
             <w:r>
-              <w:t xml:space="preserve">2 TONE </w:t>
-            </w:r>
-            <w:proofErr w:type="gramStart"/>
-            <w:r>
-              <w:t>TEST</w:t>
-            </w:r>
-            <w:proofErr w:type="gramEnd"/>
+              <w:t>2 TONE TEST</w:t>
+            </w:r>
           </w:p>
         </w:tc>
         <w:tc>
@@ -6003,6 +6061,33 @@
     <w:p>
       <w:r>
         <w:t>(DIG67, scan code 33, is unused)</w:t>
+      </w:r>
+    </w:p>
+    <w:p>
+      <w:r>
+        <w:t>(</w:t>
+      </w:r>
+      <w:bookmarkStart w:id="0" w:name="_GoBack"/>
+      <w:bookmarkEnd w:id="0"/>
+      <w:r>
+        <w:t>encoder numbers correspond to the 1</w:t>
+      </w:r>
+      <w:r>
+        <w:rPr>
+          <w:vertAlign w:val="superscript"/>
+        </w:rPr>
+        <w:t>st</w:t>
+      </w:r>
+      <w:r>
+        <w:t xml:space="preserve"> encoder number. So encoder 3</w:t>
+      </w:r>
+      <w:proofErr w:type="gramStart"/>
+      <w:r>
+        <w:t>,4</w:t>
+      </w:r>
+      <w:proofErr w:type="gramEnd"/>
+      <w:r>
+        <w:t xml:space="preserve"> has switch scan code 3)</w:t>
       </w:r>
     </w:p>
     <w:p>
@@ -6015,7 +6100,15 @@
     </w:p>
     <w:p>
       <w:r>
-        <w:t>(starting at 1</w:t>
+        <w:t>(</w:t>
+      </w:r>
+      <w:proofErr w:type="gramStart"/>
+      <w:r>
+        <w:t>starting</w:t>
+      </w:r>
+      <w:proofErr w:type="gramEnd"/>
+      <w:r>
+        <w:t xml:space="preserve"> at 1</w:t>
       </w:r>
       <w:r>
         <w:t>)</w:t>
@@ -6247,13 +6340,8 @@
             <w:pPr>
               <w:spacing w:after="0" w:line="240" w:lineRule="auto"/>
             </w:pPr>
-            <w:proofErr w:type="spellStart"/>
-            <w:r>
-              <w:t>Puresignal</w:t>
-            </w:r>
-            <w:proofErr w:type="spellEnd"/>
-            <w:r>
-              <w:t xml:space="preserve"> on</w:t>
+            <w:r>
+              <w:t>Puresignal on</w:t>
             </w:r>
           </w:p>
         </w:tc>
@@ -6278,13 +6366,8 @@
             <w:pPr>
               <w:spacing w:after="0" w:line="240" w:lineRule="auto"/>
             </w:pPr>
-            <w:proofErr w:type="spellStart"/>
-            <w:r>
-              <w:t>Puresignal</w:t>
-            </w:r>
-            <w:proofErr w:type="spellEnd"/>
-            <w:r>
-              <w:t xml:space="preserve"> on</w:t>
+            <w:r>
+              <w:t>Puresignal on</w:t>
             </w:r>
           </w:p>
         </w:tc>
@@ -6299,7 +6382,6 @@
               <w:spacing w:after="0" w:line="240" w:lineRule="auto"/>
             </w:pPr>
             <w:r>
-              <w:lastRenderedPageBreak/>
               <w:t>3</w:t>
             </w:r>
           </w:p>
@@ -6982,7 +7064,15 @@
       </w:r>
       <w:proofErr w:type="spellEnd"/>
       <w:r>
-        <w:t xml:space="preserve"> Thetis) so that all the “radio” functionality is in one place, to minimise latency. The controller will debounce buttons and encoders and pass the results for processing.</w:t>
+        <w:t xml:space="preserve"> Thetis) so that all the “radio” functionality is in one place, to minimise latency. The controller will </w:t>
+      </w:r>
+      <w:proofErr w:type="spellStart"/>
+      <w:r>
+        <w:t>debounce</w:t>
+      </w:r>
+      <w:proofErr w:type="spellEnd"/>
+      <w:r>
+        <w:t xml:space="preserve"> buttons and encoders and pass the results for processing.</w:t>
       </w:r>
     </w:p>
     <w:p>
@@ -7167,15 +7257,7 @@
               <w:spacing w:after="0" w:line="240" w:lineRule="auto"/>
             </w:pPr>
             <w:r>
-              <w:t xml:space="preserve"> </w:t>
-            </w:r>
-            <w:proofErr w:type="gramStart"/>
-            <w:r>
-              <w:t>Other</w:t>
-            </w:r>
-            <w:proofErr w:type="gramEnd"/>
-            <w:r>
-              <w:t xml:space="preserve"> encoder</w:t>
+              <w:t xml:space="preserve"> Other encoder</w:t>
             </w:r>
           </w:p>
         </w:tc>
@@ -7358,6 +7440,9 @@
             </w:pPr>
             <w:r>
               <w:t>m=0: released; m=1: pressed</w:t>
+            </w:r>
+            <w:r>
+              <w:t>; m=2: long pressed (not supported yet)</w:t>
             </w:r>
           </w:p>
         </w:tc>
@@ -7610,7 +7695,6 @@
         <w:pStyle w:val="Heading1"/>
       </w:pPr>
       <w:r>
-        <w:lastRenderedPageBreak/>
         <w:t>Arduino Libraries</w:t>
       </w:r>
     </w:p>
@@ -7622,7 +7706,15 @@
         <w:t xml:space="preserve">Atmel SAM3X8E ARM Cortex-M3 </w:t>
       </w:r>
       <w:r>
-        <w:t>processor. Any input can have an interrupt and it may be possible to select the h/w input debounce. But needs some specific libraries</w:t>
+        <w:t xml:space="preserve">processor. Any input can have an interrupt and it may be possible to select the h/w input </w:t>
+      </w:r>
+      <w:proofErr w:type="spellStart"/>
+      <w:r>
+        <w:t>debounce</w:t>
+      </w:r>
+      <w:proofErr w:type="spellEnd"/>
+      <w:r>
+        <w:t>. But needs some specific libraries</w:t>
       </w:r>
     </w:p>
     <w:p>
@@ -7695,7 +7787,15 @@
     </w:p>
     <w:p>
       <w:r>
-        <w:t xml:space="preserve">Interrupt driven code is poor at debouncing. It does work well with bounce-free optical encoders. </w:t>
+        <w:t xml:space="preserve">Interrupt driven code is poor at </w:t>
+      </w:r>
+      <w:proofErr w:type="spellStart"/>
+      <w:r>
+        <w:t>debouncing</w:t>
+      </w:r>
+      <w:proofErr w:type="spellEnd"/>
+      <w:r>
+        <w:t xml:space="preserve">. It does work well with bounce-free optical encoders. </w:t>
       </w:r>
     </w:p>
     <w:p>
@@ -7897,7 +7997,6 @@
         <w:keepNext/>
       </w:pPr>
       <w:r>
-        <w:lastRenderedPageBreak/>
         <w:t>New hardware pin IDs:</w:t>
       </w:r>
     </w:p>
@@ -8907,12 +9006,21 @@
                 <w:szCs w:val="20"/>
               </w:rPr>
             </w:pPr>
-            <w:r>
-              <w:rPr>
-                <w:sz w:val="20"/>
-                <w:szCs w:val="20"/>
-              </w:rPr>
-              <w:t>Enc 2 SW</w:t>
+            <w:proofErr w:type="spellStart"/>
+            <w:r>
+              <w:rPr>
+                <w:sz w:val="20"/>
+                <w:szCs w:val="20"/>
+              </w:rPr>
+              <w:t>Enc</w:t>
+            </w:r>
+            <w:proofErr w:type="spellEnd"/>
+            <w:r>
+              <w:rPr>
+                <w:sz w:val="20"/>
+                <w:szCs w:val="20"/>
+              </w:rPr>
+              <w:t xml:space="preserve"> 2 SW</w:t>
             </w:r>
           </w:p>
         </w:tc>
@@ -11290,17 +11398,8 @@
                 <w:sz w:val="20"/>
                 <w:szCs w:val="20"/>
               </w:rPr>
-              <w:t xml:space="preserve">Analog </w:t>
-            </w:r>
-            <w:proofErr w:type="gramStart"/>
-            <w:r>
-              <w:rPr>
-                <w:sz w:val="20"/>
-                <w:szCs w:val="20"/>
-              </w:rPr>
-              <w:t>In</w:t>
-            </w:r>
-            <w:proofErr w:type="gramEnd"/>
+              <w:t>Analog In</w:t>
+            </w:r>
           </w:p>
         </w:tc>
       </w:tr>
@@ -11433,17 +11532,8 @@
                 <w:sz w:val="20"/>
                 <w:szCs w:val="20"/>
               </w:rPr>
-              <w:t xml:space="preserve">Analog </w:t>
-            </w:r>
-            <w:proofErr w:type="gramStart"/>
-            <w:r>
-              <w:rPr>
-                <w:sz w:val="20"/>
-                <w:szCs w:val="20"/>
-              </w:rPr>
-              <w:t>In</w:t>
-            </w:r>
-            <w:proofErr w:type="gramEnd"/>
+              <w:t>Analog In</w:t>
+            </w:r>
           </w:p>
         </w:tc>
       </w:tr>
@@ -11577,17 +11667,8 @@
                 <w:sz w:val="20"/>
                 <w:szCs w:val="20"/>
               </w:rPr>
-              <w:t xml:space="preserve">Analog </w:t>
-            </w:r>
-            <w:proofErr w:type="gramStart"/>
-            <w:r>
-              <w:rPr>
-                <w:sz w:val="20"/>
-                <w:szCs w:val="20"/>
-              </w:rPr>
-              <w:t>In</w:t>
-            </w:r>
-            <w:proofErr w:type="gramEnd"/>
+              <w:t>Analog In</w:t>
+            </w:r>
           </w:p>
         </w:tc>
       </w:tr>
@@ -11721,17 +11802,8 @@
                 <w:sz w:val="20"/>
                 <w:szCs w:val="20"/>
               </w:rPr>
-              <w:t xml:space="preserve">Analog </w:t>
-            </w:r>
-            <w:proofErr w:type="gramStart"/>
-            <w:r>
-              <w:rPr>
-                <w:sz w:val="20"/>
-                <w:szCs w:val="20"/>
-              </w:rPr>
-              <w:t>In</w:t>
-            </w:r>
-            <w:proofErr w:type="gramEnd"/>
+              <w:t>Analog In</w:t>
+            </w:r>
           </w:p>
         </w:tc>
       </w:tr>
@@ -11865,17 +11937,8 @@
                 <w:sz w:val="20"/>
                 <w:szCs w:val="20"/>
               </w:rPr>
-              <w:t xml:space="preserve">Analog </w:t>
-            </w:r>
-            <w:proofErr w:type="gramStart"/>
-            <w:r>
-              <w:rPr>
-                <w:sz w:val="20"/>
-                <w:szCs w:val="20"/>
-              </w:rPr>
-              <w:t>In</w:t>
-            </w:r>
-            <w:proofErr w:type="gramEnd"/>
+              <w:t>Analog In</w:t>
+            </w:r>
           </w:p>
         </w:tc>
       </w:tr>
@@ -12008,17 +12071,8 @@
                 <w:sz w:val="20"/>
                 <w:szCs w:val="20"/>
               </w:rPr>
-              <w:t xml:space="preserve">Analog </w:t>
-            </w:r>
-            <w:proofErr w:type="gramStart"/>
-            <w:r>
-              <w:rPr>
-                <w:sz w:val="20"/>
-                <w:szCs w:val="20"/>
-              </w:rPr>
-              <w:t>In</w:t>
-            </w:r>
-            <w:proofErr w:type="gramEnd"/>
+              <w:t>Analog In</w:t>
+            </w:r>
           </w:p>
         </w:tc>
       </w:tr>
@@ -12151,17 +12205,8 @@
                 <w:sz w:val="20"/>
                 <w:szCs w:val="20"/>
               </w:rPr>
-              <w:t xml:space="preserve">Analog </w:t>
-            </w:r>
-            <w:proofErr w:type="gramStart"/>
-            <w:r>
-              <w:rPr>
-                <w:sz w:val="20"/>
-                <w:szCs w:val="20"/>
-              </w:rPr>
-              <w:t>In</w:t>
-            </w:r>
-            <w:proofErr w:type="gramEnd"/>
+              <w:t>Analog In</w:t>
+            </w:r>
           </w:p>
         </w:tc>
       </w:tr>
@@ -12294,17 +12339,8 @@
                 <w:sz w:val="20"/>
                 <w:szCs w:val="20"/>
               </w:rPr>
-              <w:t xml:space="preserve">Analog </w:t>
-            </w:r>
-            <w:proofErr w:type="gramStart"/>
-            <w:r>
-              <w:rPr>
-                <w:sz w:val="20"/>
-                <w:szCs w:val="20"/>
-              </w:rPr>
-              <w:t>In</w:t>
-            </w:r>
-            <w:proofErr w:type="gramEnd"/>
+              <w:t>Analog In</w:t>
+            </w:r>
           </w:p>
         </w:tc>
       </w:tr>
@@ -13500,7 +13536,6 @@
         <w:keepNext/>
       </w:pPr>
       <w:r>
-        <w:lastRenderedPageBreak/>
         <w:t>1</w:t>
       </w:r>
       <w:r>
@@ -13632,11 +13667,19 @@
                 <w:b/>
               </w:rPr>
             </w:pPr>
+            <w:proofErr w:type="spellStart"/>
             <w:r>
               <w:rPr>
                 <w:b/>
               </w:rPr>
-              <w:t>Enc A pin</w:t>
+              <w:t>Enc</w:t>
+            </w:r>
+            <w:proofErr w:type="spellEnd"/>
+            <w:r>
+              <w:rPr>
+                <w:b/>
+              </w:rPr>
+              <w:t xml:space="preserve"> A pin</w:t>
             </w:r>
           </w:p>
         </w:tc>
@@ -13652,11 +13695,19 @@
                 <w:b/>
               </w:rPr>
             </w:pPr>
+            <w:proofErr w:type="spellStart"/>
             <w:r>
               <w:rPr>
                 <w:b/>
               </w:rPr>
-              <w:t>Enc B pin</w:t>
+              <w:t>Enc</w:t>
+            </w:r>
+            <w:proofErr w:type="spellEnd"/>
+            <w:r>
+              <w:rPr>
+                <w:b/>
+              </w:rPr>
+              <w:t xml:space="preserve"> B pin</w:t>
             </w:r>
           </w:p>
         </w:tc>
@@ -14588,13 +14639,8 @@
               <w:spacing w:after="0" w:line="240" w:lineRule="auto"/>
             </w:pPr>
             <w:r>
-              <w:t xml:space="preserve">2 TONE </w:t>
-            </w:r>
-            <w:proofErr w:type="gramStart"/>
-            <w:r>
-              <w:t>TEST</w:t>
-            </w:r>
-            <w:proofErr w:type="gramEnd"/>
+              <w:t>2 TONE TEST</w:t>
+            </w:r>
           </w:p>
         </w:tc>
         <w:tc>
@@ -17333,7 +17379,6 @@
         <w:pStyle w:val="Heading2"/>
       </w:pPr>
       <w:r>
-        <w:lastRenderedPageBreak/>
         <w:t xml:space="preserve">CPU </w:t>
       </w:r>
       <w:r>
@@ -17407,7 +17452,6 @@
         <w:keepNext/>
       </w:pPr>
       <w:r>
-        <w:lastRenderedPageBreak/>
         <w:t>New hardware pin IDs:</w:t>
       </w:r>
     </w:p>
@@ -18415,12 +18459,21 @@
                 <w:szCs w:val="20"/>
               </w:rPr>
             </w:pPr>
-            <w:r>
-              <w:rPr>
-                <w:sz w:val="20"/>
-                <w:szCs w:val="20"/>
-              </w:rPr>
-              <w:t>Enc 2 SW</w:t>
+            <w:proofErr w:type="spellStart"/>
+            <w:r>
+              <w:rPr>
+                <w:sz w:val="20"/>
+                <w:szCs w:val="20"/>
+              </w:rPr>
+              <w:t>Enc</w:t>
+            </w:r>
+            <w:proofErr w:type="spellEnd"/>
+            <w:r>
+              <w:rPr>
+                <w:sz w:val="20"/>
+                <w:szCs w:val="20"/>
+              </w:rPr>
+              <w:t xml:space="preserve"> 2 SW</w:t>
             </w:r>
           </w:p>
         </w:tc>
@@ -20791,17 +20844,8 @@
                 <w:sz w:val="20"/>
                 <w:szCs w:val="20"/>
               </w:rPr>
-              <w:t xml:space="preserve">Analog </w:t>
-            </w:r>
-            <w:proofErr w:type="gramStart"/>
-            <w:r>
-              <w:rPr>
-                <w:sz w:val="20"/>
-                <w:szCs w:val="20"/>
-              </w:rPr>
-              <w:t>In</w:t>
-            </w:r>
-            <w:proofErr w:type="gramEnd"/>
+              <w:t>Analog In</w:t>
+            </w:r>
           </w:p>
         </w:tc>
       </w:tr>
@@ -20934,17 +20978,8 @@
                 <w:sz w:val="20"/>
                 <w:szCs w:val="20"/>
               </w:rPr>
-              <w:t xml:space="preserve">Analog </w:t>
-            </w:r>
-            <w:proofErr w:type="gramStart"/>
-            <w:r>
-              <w:rPr>
-                <w:sz w:val="20"/>
-                <w:szCs w:val="20"/>
-              </w:rPr>
-              <w:t>In</w:t>
-            </w:r>
-            <w:proofErr w:type="gramEnd"/>
+              <w:t>Analog In</w:t>
+            </w:r>
           </w:p>
         </w:tc>
       </w:tr>
@@ -21077,17 +21112,8 @@
                 <w:sz w:val="20"/>
                 <w:szCs w:val="20"/>
               </w:rPr>
-              <w:t xml:space="preserve">Analog </w:t>
-            </w:r>
-            <w:proofErr w:type="gramStart"/>
-            <w:r>
-              <w:rPr>
-                <w:sz w:val="20"/>
-                <w:szCs w:val="20"/>
-              </w:rPr>
-              <w:t>In</w:t>
-            </w:r>
-            <w:proofErr w:type="gramEnd"/>
+              <w:t>Analog In</w:t>
+            </w:r>
           </w:p>
         </w:tc>
       </w:tr>
@@ -21220,17 +21246,8 @@
                 <w:sz w:val="20"/>
                 <w:szCs w:val="20"/>
               </w:rPr>
-              <w:t xml:space="preserve">Analog </w:t>
-            </w:r>
-            <w:proofErr w:type="gramStart"/>
-            <w:r>
-              <w:rPr>
-                <w:sz w:val="20"/>
-                <w:szCs w:val="20"/>
-              </w:rPr>
-              <w:t>In</w:t>
-            </w:r>
-            <w:proofErr w:type="gramEnd"/>
+              <w:t>Analog In</w:t>
+            </w:r>
           </w:p>
         </w:tc>
       </w:tr>
@@ -21363,17 +21380,8 @@
                 <w:sz w:val="20"/>
                 <w:szCs w:val="20"/>
               </w:rPr>
-              <w:t xml:space="preserve">Analog </w:t>
-            </w:r>
-            <w:proofErr w:type="gramStart"/>
-            <w:r>
-              <w:rPr>
-                <w:sz w:val="20"/>
-                <w:szCs w:val="20"/>
-              </w:rPr>
-              <w:t>In</w:t>
-            </w:r>
-            <w:proofErr w:type="gramEnd"/>
+              <w:t>Analog In</w:t>
+            </w:r>
           </w:p>
         </w:tc>
       </w:tr>
@@ -21506,17 +21514,8 @@
                 <w:sz w:val="20"/>
                 <w:szCs w:val="20"/>
               </w:rPr>
-              <w:t xml:space="preserve">Analog </w:t>
-            </w:r>
-            <w:proofErr w:type="gramStart"/>
-            <w:r>
-              <w:rPr>
-                <w:sz w:val="20"/>
-                <w:szCs w:val="20"/>
-              </w:rPr>
-              <w:t>In</w:t>
-            </w:r>
-            <w:proofErr w:type="gramEnd"/>
+              <w:t>Analog In</w:t>
+            </w:r>
           </w:p>
         </w:tc>
       </w:tr>
@@ -21649,17 +21648,8 @@
                 <w:sz w:val="20"/>
                 <w:szCs w:val="20"/>
               </w:rPr>
-              <w:t xml:space="preserve">Analog </w:t>
-            </w:r>
-            <w:proofErr w:type="gramStart"/>
-            <w:r>
-              <w:rPr>
-                <w:sz w:val="20"/>
-                <w:szCs w:val="20"/>
-              </w:rPr>
-              <w:t>In</w:t>
-            </w:r>
-            <w:proofErr w:type="gramEnd"/>
+              <w:t>Analog In</w:t>
+            </w:r>
           </w:p>
         </w:tc>
       </w:tr>
@@ -21792,17 +21782,8 @@
                 <w:sz w:val="20"/>
                 <w:szCs w:val="20"/>
               </w:rPr>
-              <w:t xml:space="preserve">Analog </w:t>
-            </w:r>
-            <w:proofErr w:type="gramStart"/>
-            <w:r>
-              <w:rPr>
-                <w:sz w:val="20"/>
-                <w:szCs w:val="20"/>
-              </w:rPr>
-              <w:t>In</w:t>
-            </w:r>
-            <w:proofErr w:type="gramEnd"/>
+              <w:t>Analog In</w:t>
+            </w:r>
           </w:p>
         </w:tc>
       </w:tr>
@@ -22997,7 +22978,6 @@
         <w:keepNext/>
       </w:pPr>
       <w:r>
-        <w:lastRenderedPageBreak/>
         <w:t>14 mechanical Encoders:</w:t>
       </w:r>
     </w:p>
@@ -23114,11 +23094,19 @@
                 <w:b/>
               </w:rPr>
             </w:pPr>
+            <w:proofErr w:type="spellStart"/>
             <w:r>
               <w:rPr>
                 <w:b/>
               </w:rPr>
-              <w:t>Enc A pin</w:t>
+              <w:t>Enc</w:t>
+            </w:r>
+            <w:proofErr w:type="spellEnd"/>
+            <w:r>
+              <w:rPr>
+                <w:b/>
+              </w:rPr>
+              <w:t xml:space="preserve"> A pin</w:t>
             </w:r>
           </w:p>
         </w:tc>
@@ -23134,11 +23122,19 @@
                 <w:b/>
               </w:rPr>
             </w:pPr>
+            <w:proofErr w:type="spellStart"/>
             <w:r>
               <w:rPr>
                 <w:b/>
               </w:rPr>
-              <w:t>Enc B pin</w:t>
+              <w:t>Enc</w:t>
+            </w:r>
+            <w:proofErr w:type="spellEnd"/>
+            <w:r>
+              <w:rPr>
+                <w:b/>
+              </w:rPr>
+              <w:t xml:space="preserve"> B pin</w:t>
             </w:r>
           </w:p>
         </w:tc>
@@ -24134,13 +24130,8 @@
               <w:spacing w:after="0" w:line="240" w:lineRule="auto"/>
             </w:pPr>
             <w:r>
-              <w:t xml:space="preserve">2 TONE </w:t>
-            </w:r>
-            <w:proofErr w:type="gramStart"/>
-            <w:r>
-              <w:t>TEST</w:t>
-            </w:r>
-            <w:proofErr w:type="gramEnd"/>
+              <w:t>2 TONE TEST</w:t>
+            </w:r>
           </w:p>
         </w:tc>
         <w:tc>
@@ -26694,7 +26685,6 @@
         <w:pStyle w:val="Heading1"/>
       </w:pPr>
       <w:r>
-        <w:lastRenderedPageBreak/>
         <w:t xml:space="preserve">THETIS Software </w:t>
       </w:r>
       <w:r>
@@ -26833,15 +26823,7 @@
         <w:t xml:space="preserve">For pushbuttons and indicators: try to use the same command set as for </w:t>
       </w:r>
       <w:r>
-        <w:t xml:space="preserve">the menu buttons. See if any of the following are not available as menu </w:t>
-      </w:r>
-      <w:proofErr w:type="gramStart"/>
-      <w:r>
-        <w:t>buttons, and</w:t>
-      </w:r>
-      <w:proofErr w:type="gramEnd"/>
-      <w:r>
-        <w:t xml:space="preserve"> add them if needed.</w:t>
+        <w:t>the menu buttons. See if any of the following are not available as menu buttons, and add them if needed.</w:t>
       </w:r>
     </w:p>
     <w:p/>
@@ -26873,7 +26855,6 @@
           </w:tcPr>
           <w:p>
             <w:r>
-              <w:lastRenderedPageBreak/>
               <w:t>Pushbuttons (including encoder “press”)</w:t>
             </w:r>
           </w:p>
@@ -27283,13 +27264,8 @@
               </w:numPr>
               <w:spacing w:after="0" w:line="240" w:lineRule="auto"/>
             </w:pPr>
-            <w:proofErr w:type="spellStart"/>
-            <w:r>
-              <w:t>Puresignal</w:t>
-            </w:r>
-            <w:proofErr w:type="spellEnd"/>
-            <w:r>
-              <w:t xml:space="preserve"> on/off</w:t>
+            <w:r>
+              <w:t>Puresignal on/off</w:t>
             </w:r>
           </w:p>
           <w:p>
@@ -27301,13 +27277,8 @@
               </w:numPr>
               <w:spacing w:after="0" w:line="240" w:lineRule="auto"/>
             </w:pPr>
-            <w:proofErr w:type="spellStart"/>
-            <w:r>
-              <w:t>Puresignal</w:t>
-            </w:r>
-            <w:proofErr w:type="spellEnd"/>
-            <w:r>
-              <w:t xml:space="preserve"> two tones test</w:t>
+            <w:r>
+              <w:t>Puresignal two tones test</w:t>
             </w:r>
           </w:p>
           <w:p>
@@ -27319,13 +27290,8 @@
               </w:numPr>
               <w:spacing w:after="0" w:line="240" w:lineRule="auto"/>
             </w:pPr>
-            <w:proofErr w:type="spellStart"/>
-            <w:r>
-              <w:t>Puresignal</w:t>
-            </w:r>
-            <w:proofErr w:type="spellEnd"/>
-            <w:r>
-              <w:t xml:space="preserve"> single </w:t>
+            <w:r>
+              <w:t xml:space="preserve">Puresignal single </w:t>
             </w:r>
             <w:proofErr w:type="spellStart"/>
             <w:r>
@@ -27690,13 +27656,8 @@
               </w:numPr>
               <w:spacing w:after="0" w:line="240" w:lineRule="auto"/>
             </w:pPr>
-            <w:proofErr w:type="spellStart"/>
-            <w:r>
-              <w:t>Puresignal</w:t>
-            </w:r>
-            <w:proofErr w:type="spellEnd"/>
-            <w:r>
-              <w:t xml:space="preserve"> on/off</w:t>
+            <w:r>
+              <w:t>Puresignal on/off</w:t>
             </w:r>
           </w:p>
           <w:p>
@@ -27782,7 +27743,6 @@
         <w:spacing w:after="0" w:line="240" w:lineRule="auto"/>
       </w:pPr>
       <w:r>
-        <w:lastRenderedPageBreak/>
         <w:t>RX2 AF gain</w:t>
       </w:r>
     </w:p>
@@ -28217,7 +28177,7 @@
 </file>
 
 <file path=word/numbering.xml><?xml version="1.0" encoding="utf-8"?>
-<w:numbering xmlns:wpc="http://schemas.microsoft.com/office/word/2010/wordprocessingCanvas" xmlns:cx="http://schemas.microsoft.com/office/drawing/2014/chartex" xmlns:cx1="http://schemas.microsoft.com/office/drawing/2015/9/8/chartex" xmlns:cx2="http://schemas.microsoft.com/office/drawing/2015/10/21/chartex" xmlns:cx3="http://schemas.microsoft.com/office/drawing/2016/5/9/chartex" xmlns:cx4="http://schemas.microsoft.com/office/drawing/2016/5/10/chartex" xmlns:cx5="http://schemas.microsoft.com/office/drawing/2016/5/11/chartex" xmlns:cx6="http://schemas.microsoft.com/office/drawing/2016/5/12/chartex" xmlns:cx7="http://schemas.microsoft.com/office/drawing/2016/5/13/chartex" xmlns:cx8="http://schemas.microsoft.com/office/drawing/2016/5/14/chartex" xmlns:mc="http://schemas.openxmlformats.org/markup-compatibility/2006" xmlns:aink="http://schemas.microsoft.com/office/drawing/2016/ink" xmlns:am3d="http://schemas.microsoft.com/office/drawing/2017/model3d" xmlns:o="urn:schemas-microsoft-com:office:office" xmlns:r="http://schemas.openxmlformats.org/officeDocument/2006/relationships" xmlns:m="http://schemas.openxmlformats.org/officeDocument/2006/math" xmlns:v="urn:schemas-microsoft-com:vml" xmlns:wp14="http://schemas.microsoft.com/office/word/2010/wordprocessingDrawing" xmlns:wp="http://schemas.openxmlformats.org/drawingml/2006/wordprocessingDrawing" xmlns:w10="urn:schemas-microsoft-com:office:word" xmlns:w="http://schemas.openxmlformats.org/wordprocessingml/2006/main" xmlns:w14="http://schemas.microsoft.com/office/word/2010/wordml" xmlns:w15="http://schemas.microsoft.com/office/word/2012/wordml" xmlns:w16cid="http://schemas.microsoft.com/office/word/2016/wordml/cid" xmlns:w16se="http://schemas.microsoft.com/office/word/2015/wordml/symex" xmlns:wpg="http://schemas.microsoft.com/office/word/2010/wordprocessingGroup" xmlns:wpi="http://schemas.microsoft.com/office/word/2010/wordprocessingInk" xmlns:wne="http://schemas.microsoft.com/office/word/2006/wordml" xmlns:wps="http://schemas.microsoft.com/office/word/2010/wordprocessingShape" mc:Ignorable="w14 w15 w16se w16cid wp14">
+<w:numbering xmlns:wpc="http://schemas.microsoft.com/office/word/2010/wordprocessingCanvas" xmlns:mc="http://schemas.openxmlformats.org/markup-compatibility/2006" xmlns:o="urn:schemas-microsoft-com:office:office" xmlns:r="http://schemas.openxmlformats.org/officeDocument/2006/relationships" xmlns:m="http://schemas.openxmlformats.org/officeDocument/2006/math" xmlns:v="urn:schemas-microsoft-com:vml" xmlns:wp14="http://schemas.microsoft.com/office/word/2010/wordprocessingDrawing" xmlns:wp="http://schemas.openxmlformats.org/drawingml/2006/wordprocessingDrawing" xmlns:w10="urn:schemas-microsoft-com:office:word" xmlns:w="http://schemas.openxmlformats.org/wordprocessingml/2006/main" xmlns:w14="http://schemas.microsoft.com/office/word/2010/wordml" xmlns:w15="http://schemas.microsoft.com/office/word/2012/wordml" xmlns:wpg="http://schemas.microsoft.com/office/word/2010/wordprocessingGroup" xmlns:wpi="http://schemas.microsoft.com/office/word/2010/wordprocessingInk" xmlns:wne="http://schemas.microsoft.com/office/word/2006/wordml" xmlns:wps="http://schemas.microsoft.com/office/word/2010/wordprocessingShape" mc:Ignorable="w14 w15 wp14">
   <w:abstractNum w:abstractNumId="0" w15:restartNumberingAfterBreak="0">
     <w:nsid w:val="0C1B0D15"/>
     <w:multiLevelType w:val="hybridMultilevel"/>
@@ -31088,7 +31048,7 @@
 </file>
 
 <file path=word/styles.xml><?xml version="1.0" encoding="utf-8"?>
-<w:styles xmlns:mc="http://schemas.openxmlformats.org/markup-compatibility/2006" xmlns:r="http://schemas.openxmlformats.org/officeDocument/2006/relationships" xmlns:w="http://schemas.openxmlformats.org/wordprocessingml/2006/main" xmlns:w14="http://schemas.microsoft.com/office/word/2010/wordml" xmlns:w15="http://schemas.microsoft.com/office/word/2012/wordml" xmlns:w16cid="http://schemas.microsoft.com/office/word/2016/wordml/cid" xmlns:w16se="http://schemas.microsoft.com/office/word/2015/wordml/symex" mc:Ignorable="w14 w15 w16se w16cid">
+<w:styles xmlns:mc="http://schemas.openxmlformats.org/markup-compatibility/2006" xmlns:r="http://schemas.openxmlformats.org/officeDocument/2006/relationships" xmlns:w="http://schemas.openxmlformats.org/wordprocessingml/2006/main" xmlns:w14="http://schemas.microsoft.com/office/word/2010/wordml" xmlns:w15="http://schemas.microsoft.com/office/word/2012/wordml" mc:Ignorable="w14 w15">
   <w:docDefaults>
     <w:rPrDefault>
       <w:rPr>
@@ -31104,7 +31064,7 @@
       </w:pPr>
     </w:pPrDefault>
   </w:docDefaults>
-  <w:latentStyles w:defLockedState="0" w:defUIPriority="99" w:defSemiHidden="0" w:defUnhideWhenUsed="0" w:defQFormat="0" w:count="376">
+  <w:latentStyles w:defLockedState="0" w:defUIPriority="99" w:defSemiHidden="0" w:defUnhideWhenUsed="0" w:defQFormat="0" w:count="371">
     <w:lsdException w:name="Normal" w:uiPriority="0" w:qFormat="1"/>
     <w:lsdException w:name="heading 1" w:uiPriority="9" w:qFormat="1"/>
     <w:lsdException w:name="heading 2" w:semiHidden="1" w:uiPriority="9" w:unhideWhenUsed="1" w:qFormat="1"/>
@@ -31476,11 +31436,6 @@
     <w:lsdException w:name="List Table 5 Dark Accent 6" w:uiPriority="50"/>
     <w:lsdException w:name="List Table 6 Colorful Accent 6" w:uiPriority="51"/>
     <w:lsdException w:name="List Table 7 Colorful Accent 6" w:uiPriority="52"/>
-    <w:lsdException w:name="Mention" w:semiHidden="1" w:unhideWhenUsed="1"/>
-    <w:lsdException w:name="Smart Hyperlink" w:semiHidden="1" w:unhideWhenUsed="1"/>
-    <w:lsdException w:name="Hashtag" w:semiHidden="1" w:unhideWhenUsed="1"/>
-    <w:lsdException w:name="Unresolved Mention" w:semiHidden="1" w:unhideWhenUsed="1"/>
-    <w:lsdException w:name="Smart Link" w:semiHidden="1" w:unhideWhenUsed="1"/>
   </w:latentStyles>
   <w:style w:type="paragraph" w:default="1" w:styleId="Normal">
     <w:name w:val="Normal"/>
@@ -31997,7 +31952,7 @@
 </file>
 
 <file path=customXml/itemProps1.xml><?xml version="1.0" encoding="utf-8"?>
-<ds:datastoreItem xmlns:ds="http://schemas.openxmlformats.org/officeDocument/2006/customXml" ds:itemID="{C50D046B-E094-455B-B164-89C0EED88AD0}">
+<ds:datastoreItem xmlns:ds="http://schemas.openxmlformats.org/officeDocument/2006/customXml" ds:itemID="{00D5A518-7EF5-4F6B-9CBE-6C34FAE18AF0}">
   <ds:schemaRefs>
     <ds:schemaRef ds:uri="http://schemas.openxmlformats.org/officeDocument/2006/bibliography"/>
   </ds:schemaRefs>

</xml_diff>